<commit_message>
convert syllabus PDF to typst
</commit_message>
<xml_diff>
--- a/_site/syllabus.docx
+++ b/_site/syllabus.docx
@@ -4234,7 +4234,7 @@
               <w:jc w:val="left"/>
             </w:pPr>
             <w:r>
-              <w:t xml:space="preserve">Motivation and Hypothesis Testing</w:t>
+              <w:t xml:space="preserve">Probability Review</w:t>
             </w:r>
           </w:p>
         </w:tc>
@@ -4450,7 +4450,7 @@
               <w:jc w:val="left"/>
             </w:pPr>
             <w:r>
-              <w:t xml:space="preserve">Probability Review</w:t>
+              <w:t xml:space="preserve">Probability Models and Linear Regression</w:t>
             </w:r>
           </w:p>
         </w:tc>
@@ -4504,7 +4504,7 @@
               <w:jc w:val="left"/>
             </w:pPr>
             <w:r>
-              <w:t xml:space="preserve">Probability Models and Linear Regression</w:t>
+              <w:t xml:space="preserve">More Linear Regression and Observation Error</w:t>
             </w:r>
           </w:p>
         </w:tc>
@@ -4616,7 +4616,7 @@
               <w:jc w:val="left"/>
             </w:pPr>
             <w:r>
-              <w:t xml:space="preserve">Hypothesis Testing and p-Values</w:t>
+              <w:t xml:space="preserve">Multiple Regression and Causal Reasoning</w:t>
             </w:r>
           </w:p>
         </w:tc>
@@ -4674,7 +4674,7 @@
               <w:jc w:val="left"/>
             </w:pPr>
             <w:r>
-              <w:t xml:space="preserve">Generalized Linear Models</w:t>
+              <w:t xml:space="preserve">Direct Acyclic Graphs and Confounds</w:t>
             </w:r>
           </w:p>
         </w:tc>
@@ -4728,7 +4728,7 @@
               <w:jc w:val="left"/>
             </w:pPr>
             <w:r>
-              <w:t xml:space="preserve">Autocorrelation and Time Series</w:t>
+              <w:t xml:space="preserve">Lab: Reasoning with DAGs</w:t>
             </w:r>
           </w:p>
         </w:tc>
@@ -4844,7 +4844,7 @@
               <w:jc w:val="left"/>
             </w:pPr>
             <w:r>
-              <w:t xml:space="preserve">Selecting a Probability Model</w:t>
+              <w:t xml:space="preserve">Generalized Linear Models</w:t>
             </w:r>
           </w:p>
         </w:tc>
@@ -4898,16 +4898,20 @@
               <w:jc w:val="left"/>
             </w:pPr>
             <w:r>
-              <w:t xml:space="preserve">Lab: Probability Models</w:t>
-            </w:r>
-          </w:p>
-        </w:tc>
-        <w:tc>
-          <w:tcPr/>
-          <w:p>
-            <w:pPr>
-              <w:pStyle w:val="Compact"/>
-            </w:pPr>
+              <w:t xml:space="preserve">More Generalized Linear Models</w:t>
+            </w:r>
+          </w:p>
+        </w:tc>
+        <w:tc>
+          <w:tcPr/>
+          <w:p>
+            <w:pPr>
+              <w:pStyle w:val="Compact"/>
+              <w:jc w:val="left"/>
+            </w:pPr>
+            <w:r>
+              <w:t xml:space="preserve">HW2 Due</w:t>
+            </w:r>
           </w:p>
         </w:tc>
         <w:tc>
@@ -4952,6 +4956,172 @@
               <w:jc w:val="left"/>
             </w:pPr>
             <w:r>
+              <w:t xml:space="preserve">Lab: Selecting a Probability Model</w:t>
+            </w:r>
+          </w:p>
+        </w:tc>
+        <w:tc>
+          <w:tcPr/>
+          <w:p>
+            <w:pPr>
+              <w:pStyle w:val="Compact"/>
+              <w:jc w:val="left"/>
+            </w:pPr>
+            <w:r>
+              <w:t xml:space="preserve">HW3 Released</w:t>
+            </w:r>
+          </w:p>
+        </w:tc>
+        <w:tc>
+          <w:tcPr/>
+          <w:p>
+            <w:pPr>
+              <w:pStyle w:val="Compact"/>
+            </w:pPr>
+          </w:p>
+        </w:tc>
+      </w:tr>
+      <w:tr>
+        <w:tc>
+          <w:tcPr/>
+          <w:p>
+            <w:pPr>
+              <w:pStyle w:val="Compact"/>
+              <w:jc w:val="left"/>
+            </w:pPr>
+            <w:r>
+              <w:t xml:space="preserve">02-25</w:t>
+            </w:r>
+          </w:p>
+        </w:tc>
+        <w:tc>
+          <w:tcPr/>
+          <w:p>
+            <w:pPr>
+              <w:pStyle w:val="Compact"/>
+              <w:jc w:val="left"/>
+            </w:pPr>
+            <w:r>
+              <w:t xml:space="preserve">Wed</w:t>
+            </w:r>
+          </w:p>
+        </w:tc>
+        <w:tc>
+          <w:tcPr/>
+          <w:p>
+            <w:pPr>
+              <w:pStyle w:val="Compact"/>
+              <w:jc w:val="left"/>
+            </w:pPr>
+            <w:r>
+              <w:t xml:space="preserve">Autocorrelation and Time Series</w:t>
+            </w:r>
+          </w:p>
+        </w:tc>
+        <w:tc>
+          <w:tcPr/>
+          <w:p>
+            <w:pPr>
+              <w:pStyle w:val="Compact"/>
+            </w:pPr>
+          </w:p>
+        </w:tc>
+        <w:tc>
+          <w:tcPr/>
+          <w:p>
+            <w:pPr>
+              <w:pStyle w:val="Compact"/>
+            </w:pPr>
+          </w:p>
+        </w:tc>
+      </w:tr>
+      <w:tr>
+        <w:tc>
+          <w:tcPr/>
+          <w:p>
+            <w:pPr>
+              <w:pStyle w:val="Compact"/>
+              <w:jc w:val="left"/>
+            </w:pPr>
+            <w:r>
+              <w:t xml:space="preserve">02-27</w:t>
+            </w:r>
+          </w:p>
+        </w:tc>
+        <w:tc>
+          <w:tcPr/>
+          <w:p>
+            <w:pPr>
+              <w:pStyle w:val="Compact"/>
+              <w:jc w:val="left"/>
+            </w:pPr>
+            <w:r>
+              <w:t xml:space="preserve">Fri</w:t>
+            </w:r>
+          </w:p>
+        </w:tc>
+        <w:tc>
+          <w:tcPr/>
+          <w:p>
+            <w:pPr>
+              <w:pStyle w:val="Compact"/>
+              <w:jc w:val="left"/>
+            </w:pPr>
+            <w:r>
+              <w:t xml:space="preserve">Time Series Examples</w:t>
+            </w:r>
+          </w:p>
+        </w:tc>
+        <w:tc>
+          <w:tcPr/>
+          <w:p>
+            <w:pPr>
+              <w:pStyle w:val="Compact"/>
+            </w:pPr>
+          </w:p>
+        </w:tc>
+        <w:tc>
+          <w:tcPr/>
+          <w:p>
+            <w:pPr>
+              <w:pStyle w:val="Compact"/>
+            </w:pPr>
+          </w:p>
+        </w:tc>
+      </w:tr>
+      <w:tr>
+        <w:tc>
+          <w:tcPr/>
+          <w:p>
+            <w:pPr>
+              <w:pStyle w:val="Compact"/>
+              <w:jc w:val="left"/>
+            </w:pPr>
+            <w:r>
+              <w:t xml:space="preserve">03-02</w:t>
+            </w:r>
+          </w:p>
+        </w:tc>
+        <w:tc>
+          <w:tcPr/>
+          <w:p>
+            <w:pPr>
+              <w:pStyle w:val="Compact"/>
+              <w:jc w:val="left"/>
+            </w:pPr>
+            <w:r>
+              <w:t xml:space="preserve">Mon</w:t>
+            </w:r>
+          </w:p>
+        </w:tc>
+        <w:tc>
+          <w:tcPr/>
+          <w:p>
+            <w:pPr>
+              <w:pStyle w:val="Compact"/>
+              <w:jc w:val="left"/>
+            </w:pPr>
+            <w:r>
               <w:t xml:space="preserve">Modeling Extremes: Block Maxima</w:t>
             </w:r>
           </w:p>
@@ -4982,7 +5152,7 @@
               <w:jc w:val="left"/>
             </w:pPr>
             <w:r>
-              <w:t xml:space="preserve">02-25</w:t>
+              <w:t xml:space="preserve">03-04</w:t>
             </w:r>
           </w:p>
         </w:tc>
@@ -5036,7 +5206,7 @@
               <w:jc w:val="left"/>
             </w:pPr>
             <w:r>
-              <w:t xml:space="preserve">02-27</w:t>
+              <w:t xml:space="preserve">03-06</w:t>
             </w:r>
           </w:p>
         </w:tc>
@@ -5072,29 +5242,29 @@
               <w:jc w:val="left"/>
             </w:pPr>
             <w:r>
-              <w:t xml:space="preserve">HW2 Due</w:t>
-            </w:r>
-          </w:p>
-        </w:tc>
-        <w:tc>
-          <w:tcPr/>
-          <w:p>
-            <w:pPr>
-              <w:pStyle w:val="Compact"/>
-            </w:pPr>
-          </w:p>
-        </w:tc>
-      </w:tr>
-      <w:tr>
-        <w:tc>
-          <w:tcPr/>
-          <w:p>
-            <w:pPr>
-              <w:pStyle w:val="Compact"/>
-              <w:jc w:val="left"/>
-            </w:pPr>
-            <w:r>
-              <w:t xml:space="preserve">03-02</w:t>
+              <w:t xml:space="preserve">HW3 Due</w:t>
+            </w:r>
+          </w:p>
+        </w:tc>
+        <w:tc>
+          <w:tcPr/>
+          <w:p>
+            <w:pPr>
+              <w:pStyle w:val="Compact"/>
+            </w:pPr>
+          </w:p>
+        </w:tc>
+      </w:tr>
+      <w:tr>
+        <w:tc>
+          <w:tcPr/>
+          <w:p>
+            <w:pPr>
+              <w:pStyle w:val="Compact"/>
+              <w:jc w:val="left"/>
+            </w:pPr>
+            <w:r>
+              <w:t xml:space="preserve">03-09</w:t>
             </w:r>
           </w:p>
         </w:tc>
@@ -5148,7 +5318,7 @@
               <w:jc w:val="left"/>
             </w:pPr>
             <w:r>
-              <w:t xml:space="preserve">03-04</w:t>
+              <w:t xml:space="preserve">03-11</w:t>
             </w:r>
           </w:p>
         </w:tc>
@@ -5202,7 +5372,7 @@
               <w:jc w:val="left"/>
             </w:pPr>
             <w:r>
-              <w:t xml:space="preserve">03-06</w:t>
+              <w:t xml:space="preserve">03-13</w:t>
             </w:r>
           </w:p>
         </w:tc>
@@ -5256,7 +5426,7 @@
               <w:jc w:val="left"/>
             </w:pPr>
             <w:r>
-              <w:t xml:space="preserve">03-09</w:t>
+              <w:t xml:space="preserve">03-16</w:t>
             </w:r>
           </w:p>
         </w:tc>
@@ -5292,29 +5462,29 @@
               <w:jc w:val="left"/>
             </w:pPr>
             <w:r>
-              <w:t xml:space="preserve">HW3 Released</w:t>
-            </w:r>
-          </w:p>
-        </w:tc>
-        <w:tc>
-          <w:tcPr/>
-          <w:p>
-            <w:pPr>
-              <w:pStyle w:val="Compact"/>
-            </w:pPr>
-          </w:p>
-        </w:tc>
-      </w:tr>
-      <w:tr>
-        <w:tc>
-          <w:tcPr/>
-          <w:p>
-            <w:pPr>
-              <w:pStyle w:val="Compact"/>
-              <w:jc w:val="left"/>
-            </w:pPr>
-            <w:r>
-              <w:t xml:space="preserve">03-11</w:t>
+              <w:t xml:space="preserve">HW4 Released</w:t>
+            </w:r>
+          </w:p>
+        </w:tc>
+        <w:tc>
+          <w:tcPr/>
+          <w:p>
+            <w:pPr>
+              <w:pStyle w:val="Compact"/>
+            </w:pPr>
+          </w:p>
+        </w:tc>
+      </w:tr>
+      <w:tr>
+        <w:tc>
+          <w:tcPr/>
+          <w:p>
+            <w:pPr>
+              <w:pStyle w:val="Compact"/>
+              <w:jc w:val="left"/>
+            </w:pPr>
+            <w:r>
+              <w:t xml:space="preserve">03-18</w:t>
             </w:r>
           </w:p>
         </w:tc>
@@ -5368,7 +5538,7 @@
               <w:jc w:val="left"/>
             </w:pPr>
             <w:r>
-              <w:t xml:space="preserve">03-13</w:t>
+              <w:t xml:space="preserve">03-20</w:t>
             </w:r>
           </w:p>
         </w:tc>
@@ -5426,7 +5596,7 @@
               <w:jc w:val="left"/>
             </w:pPr>
             <w:r>
-              <w:t xml:space="preserve">03-16</w:t>
+              <w:t xml:space="preserve">03-23</w:t>
             </w:r>
           </w:p>
         </w:tc>
@@ -5480,7 +5650,7 @@
               <w:jc w:val="left"/>
             </w:pPr>
             <w:r>
-              <w:t xml:space="preserve">03-18</w:t>
+              <w:t xml:space="preserve">03-25</w:t>
             </w:r>
           </w:p>
         </w:tc>
@@ -5534,7 +5704,7 @@
               <w:jc w:val="left"/>
             </w:pPr>
             <w:r>
-              <w:t xml:space="preserve">03-20</w:t>
+              <w:t xml:space="preserve">03-27</w:t>
             </w:r>
           </w:p>
         </w:tc>
@@ -5570,174 +5740,8 @@
               <w:jc w:val="left"/>
             </w:pPr>
             <w:r>
-              <w:t xml:space="preserve">HW3 Due</w:t>
-            </w:r>
-          </w:p>
-        </w:tc>
-        <w:tc>
-          <w:tcPr/>
-          <w:p>
-            <w:pPr>
-              <w:pStyle w:val="Compact"/>
-            </w:pPr>
-          </w:p>
-        </w:tc>
-      </w:tr>
-      <w:tr>
-        <w:tc>
-          <w:tcPr/>
-          <w:p>
-            <w:pPr>
-              <w:pStyle w:val="Compact"/>
-              <w:jc w:val="left"/>
-            </w:pPr>
-            <w:r>
-              <w:t xml:space="preserve">03-23</w:t>
-            </w:r>
-          </w:p>
-        </w:tc>
-        <w:tc>
-          <w:tcPr/>
-          <w:p>
-            <w:pPr>
-              <w:pStyle w:val="Compact"/>
-              <w:jc w:val="left"/>
-            </w:pPr>
-            <w:r>
-              <w:t xml:space="preserve">Mon</w:t>
-            </w:r>
-          </w:p>
-        </w:tc>
-        <w:tc>
-          <w:tcPr/>
-          <w:p>
-            <w:pPr>
-              <w:pStyle w:val="Compact"/>
-              <w:jc w:val="left"/>
-            </w:pPr>
-            <w:r>
-              <w:t xml:space="preserve">Missing and Censored Data</w:t>
-            </w:r>
-          </w:p>
-        </w:tc>
-        <w:tc>
-          <w:tcPr/>
-          <w:p>
-            <w:pPr>
-              <w:pStyle w:val="Compact"/>
-              <w:jc w:val="left"/>
-            </w:pPr>
-            <w:r>
-              <w:t xml:space="preserve">HW4 Released</w:t>
-            </w:r>
-          </w:p>
-        </w:tc>
-        <w:tc>
-          <w:tcPr/>
-          <w:p>
-            <w:pPr>
-              <w:pStyle w:val="Compact"/>
-            </w:pPr>
-          </w:p>
-        </w:tc>
-      </w:tr>
-      <w:tr>
-        <w:tc>
-          <w:tcPr/>
-          <w:p>
-            <w:pPr>
-              <w:pStyle w:val="Compact"/>
-              <w:jc w:val="left"/>
-            </w:pPr>
-            <w:r>
-              <w:t xml:space="preserve">03-25</w:t>
-            </w:r>
-          </w:p>
-        </w:tc>
-        <w:tc>
-          <w:tcPr/>
-          <w:p>
-            <w:pPr>
-              <w:pStyle w:val="Compact"/>
-              <w:jc w:val="left"/>
-            </w:pPr>
-            <w:r>
-              <w:t xml:space="preserve">Wed</w:t>
-            </w:r>
-          </w:p>
-        </w:tc>
-        <w:tc>
-          <w:tcPr/>
-          <w:p>
-            <w:pPr>
-              <w:pStyle w:val="Compact"/>
-              <w:jc w:val="left"/>
-            </w:pPr>
-            <w:r>
-              <w:t xml:space="preserve">Multiple Imputation</w:t>
-            </w:r>
-          </w:p>
-        </w:tc>
-        <w:tc>
-          <w:tcPr/>
-          <w:p>
-            <w:pPr>
-              <w:pStyle w:val="Compact"/>
-            </w:pPr>
-          </w:p>
-        </w:tc>
-        <w:tc>
-          <w:tcPr/>
-          <w:p>
-            <w:pPr>
-              <w:pStyle w:val="Compact"/>
-            </w:pPr>
-          </w:p>
-        </w:tc>
-      </w:tr>
-      <w:tr>
-        <w:tc>
-          <w:tcPr/>
-          <w:p>
-            <w:pPr>
-              <w:pStyle w:val="Compact"/>
-              <w:jc w:val="left"/>
-            </w:pPr>
-            <w:r>
-              <w:t xml:space="preserve">03-27</w:t>
-            </w:r>
-          </w:p>
-        </w:tc>
-        <w:tc>
-          <w:tcPr/>
-          <w:p>
-            <w:pPr>
-              <w:pStyle w:val="Compact"/>
-              <w:jc w:val="left"/>
-            </w:pPr>
-            <w:r>
-              <w:t xml:space="preserve">Fri</w:t>
-            </w:r>
-          </w:p>
-        </w:tc>
-        <w:tc>
-          <w:tcPr/>
-          <w:p>
-            <w:pPr>
-              <w:pStyle w:val="Compact"/>
-              <w:jc w:val="left"/>
-            </w:pPr>
-            <w:r>
-              <w:t xml:space="preserve">Lab: Missing Data</w:t>
-            </w:r>
-          </w:p>
-        </w:tc>
-        <w:tc>
-          <w:tcPr/>
-          <w:p>
-            <w:pPr>
-              <w:pStyle w:val="Compact"/>
-            </w:pPr>
+              <w:t xml:space="preserve">HW4 Due</w:t>
+            </w:r>
           </w:p>
         </w:tc>
         <w:tc>
@@ -5956,6 +5960,172 @@
               <w:jc w:val="left"/>
             </w:pPr>
             <w:r>
+              <w:t xml:space="preserve">Missing and Censored Data</w:t>
+            </w:r>
+          </w:p>
+        </w:tc>
+        <w:tc>
+          <w:tcPr/>
+          <w:p>
+            <w:pPr>
+              <w:pStyle w:val="Compact"/>
+              <w:jc w:val="left"/>
+            </w:pPr>
+            <w:r>
+              <w:t xml:space="preserve">HW5 Released</w:t>
+            </w:r>
+          </w:p>
+        </w:tc>
+        <w:tc>
+          <w:tcPr/>
+          <w:p>
+            <w:pPr>
+              <w:pStyle w:val="Compact"/>
+            </w:pPr>
+          </w:p>
+        </w:tc>
+      </w:tr>
+      <w:tr>
+        <w:tc>
+          <w:tcPr/>
+          <w:p>
+            <w:pPr>
+              <w:pStyle w:val="Compact"/>
+              <w:jc w:val="left"/>
+            </w:pPr>
+            <w:r>
+              <w:t xml:space="preserve">04-08</w:t>
+            </w:r>
+          </w:p>
+        </w:tc>
+        <w:tc>
+          <w:tcPr/>
+          <w:p>
+            <w:pPr>
+              <w:pStyle w:val="Compact"/>
+              <w:jc w:val="left"/>
+            </w:pPr>
+            <w:r>
+              <w:t xml:space="preserve">Wed</w:t>
+            </w:r>
+          </w:p>
+        </w:tc>
+        <w:tc>
+          <w:tcPr/>
+          <w:p>
+            <w:pPr>
+              <w:pStyle w:val="Compact"/>
+              <w:jc w:val="left"/>
+            </w:pPr>
+            <w:r>
+              <w:t xml:space="preserve">Multiple Imputation</w:t>
+            </w:r>
+          </w:p>
+        </w:tc>
+        <w:tc>
+          <w:tcPr/>
+          <w:p>
+            <w:pPr>
+              <w:pStyle w:val="Compact"/>
+            </w:pPr>
+          </w:p>
+        </w:tc>
+        <w:tc>
+          <w:tcPr/>
+          <w:p>
+            <w:pPr>
+              <w:pStyle w:val="Compact"/>
+            </w:pPr>
+          </w:p>
+        </w:tc>
+      </w:tr>
+      <w:tr>
+        <w:tc>
+          <w:tcPr/>
+          <w:p>
+            <w:pPr>
+              <w:pStyle w:val="Compact"/>
+              <w:jc w:val="left"/>
+            </w:pPr>
+            <w:r>
+              <w:t xml:space="preserve">04-10</w:t>
+            </w:r>
+          </w:p>
+        </w:tc>
+        <w:tc>
+          <w:tcPr/>
+          <w:p>
+            <w:pPr>
+              <w:pStyle w:val="Compact"/>
+              <w:jc w:val="left"/>
+            </w:pPr>
+            <w:r>
+              <w:t xml:space="preserve">Fri</w:t>
+            </w:r>
+          </w:p>
+        </w:tc>
+        <w:tc>
+          <w:tcPr/>
+          <w:p>
+            <w:pPr>
+              <w:pStyle w:val="Compact"/>
+              <w:jc w:val="left"/>
+            </w:pPr>
+            <w:r>
+              <w:t xml:space="preserve">Lab: Missing Data</w:t>
+            </w:r>
+          </w:p>
+        </w:tc>
+        <w:tc>
+          <w:tcPr/>
+          <w:p>
+            <w:pPr>
+              <w:pStyle w:val="Compact"/>
+            </w:pPr>
+          </w:p>
+        </w:tc>
+        <w:tc>
+          <w:tcPr/>
+          <w:p>
+            <w:pPr>
+              <w:pStyle w:val="Compact"/>
+            </w:pPr>
+          </w:p>
+        </w:tc>
+      </w:tr>
+      <w:tr>
+        <w:tc>
+          <w:tcPr/>
+          <w:p>
+            <w:pPr>
+              <w:pStyle w:val="Compact"/>
+              <w:jc w:val="left"/>
+            </w:pPr>
+            <w:r>
+              <w:t xml:space="preserve">04-13</w:t>
+            </w:r>
+          </w:p>
+        </w:tc>
+        <w:tc>
+          <w:tcPr/>
+          <w:p>
+            <w:pPr>
+              <w:pStyle w:val="Compact"/>
+              <w:jc w:val="left"/>
+            </w:pPr>
+            <w:r>
+              <w:t xml:space="preserve">Mon</w:t>
+            </w:r>
+          </w:p>
+        </w:tc>
+        <w:tc>
+          <w:tcPr/>
+          <w:p>
+            <w:pPr>
+              <w:pStyle w:val="Compact"/>
+              <w:jc w:val="left"/>
+            </w:pPr>
+            <w:r>
               <w:t xml:space="preserve">Overfitting and Bias-Variance Tradeoff</w:t>
             </w:r>
           </w:p>
@@ -5986,7 +6156,7 @@
               <w:jc w:val="left"/>
             </w:pPr>
             <w:r>
-              <w:t xml:space="preserve">04-08</w:t>
+              <w:t xml:space="preserve">04-15</w:t>
             </w:r>
           </w:p>
         </w:tc>
@@ -6040,7 +6210,7 @@
               <w:jc w:val="left"/>
             </w:pPr>
             <w:r>
-              <w:t xml:space="preserve">04-10</w:t>
+              <w:t xml:space="preserve">04-17</w:t>
             </w:r>
           </w:p>
         </w:tc>
@@ -6073,6 +6243,176 @@
           <w:p>
             <w:pPr>
               <w:pStyle w:val="Compact"/>
+              <w:jc w:val="left"/>
+            </w:pPr>
+            <w:r>
+              <w:t xml:space="preserve">HW5 Due</w:t>
+            </w:r>
+          </w:p>
+        </w:tc>
+        <w:tc>
+          <w:tcPr/>
+          <w:p>
+            <w:pPr>
+              <w:pStyle w:val="Compact"/>
+            </w:pPr>
+          </w:p>
+        </w:tc>
+      </w:tr>
+      <w:tr>
+        <w:tc>
+          <w:tcPr/>
+          <w:p>
+            <w:pPr>
+              <w:pStyle w:val="Compact"/>
+              <w:jc w:val="left"/>
+            </w:pPr>
+            <w:r>
+              <w:t xml:space="preserve">04-20</w:t>
+            </w:r>
+          </w:p>
+        </w:tc>
+        <w:tc>
+          <w:tcPr/>
+          <w:p>
+            <w:pPr>
+              <w:pStyle w:val="Compact"/>
+              <w:jc w:val="left"/>
+            </w:pPr>
+            <w:r>
+              <w:t xml:space="preserve">Mon</w:t>
+            </w:r>
+          </w:p>
+        </w:tc>
+        <w:tc>
+          <w:tcPr/>
+          <w:p>
+            <w:pPr>
+              <w:pStyle w:val="Compact"/>
+              <w:jc w:val="left"/>
+            </w:pPr>
+            <w:r>
+              <w:t xml:space="preserve">Hypothesis Testing</w:t>
+            </w:r>
+          </w:p>
+        </w:tc>
+        <w:tc>
+          <w:tcPr/>
+          <w:p>
+            <w:pPr>
+              <w:pStyle w:val="Compact"/>
+              <w:jc w:val="left"/>
+            </w:pPr>
+            <w:r>
+              <w:t xml:space="preserve">HW6 Released</w:t>
+            </w:r>
+          </w:p>
+        </w:tc>
+        <w:tc>
+          <w:tcPr/>
+          <w:p>
+            <w:pPr>
+              <w:pStyle w:val="Compact"/>
+            </w:pPr>
+          </w:p>
+        </w:tc>
+      </w:tr>
+      <w:tr>
+        <w:tc>
+          <w:tcPr/>
+          <w:p>
+            <w:pPr>
+              <w:pStyle w:val="Compact"/>
+              <w:jc w:val="left"/>
+            </w:pPr>
+            <w:r>
+              <w:t xml:space="preserve">04-22</w:t>
+            </w:r>
+          </w:p>
+        </w:tc>
+        <w:tc>
+          <w:tcPr/>
+          <w:p>
+            <w:pPr>
+              <w:pStyle w:val="Compact"/>
+              <w:jc w:val="left"/>
+            </w:pPr>
+            <w:r>
+              <w:t xml:space="preserve">Wed</w:t>
+            </w:r>
+          </w:p>
+        </w:tc>
+        <w:tc>
+          <w:tcPr/>
+          <w:p>
+            <w:pPr>
+              <w:pStyle w:val="Compact"/>
+              <w:jc w:val="left"/>
+            </w:pPr>
+            <w:r>
+              <w:t xml:space="preserve">Entropy and Information</w:t>
+            </w:r>
+          </w:p>
+        </w:tc>
+        <w:tc>
+          <w:tcPr/>
+          <w:p>
+            <w:pPr>
+              <w:pStyle w:val="Compact"/>
+            </w:pPr>
+          </w:p>
+        </w:tc>
+        <w:tc>
+          <w:tcPr/>
+          <w:p>
+            <w:pPr>
+              <w:pStyle w:val="Compact"/>
+            </w:pPr>
+          </w:p>
+        </w:tc>
+      </w:tr>
+      <w:tr>
+        <w:tc>
+          <w:tcPr/>
+          <w:p>
+            <w:pPr>
+              <w:pStyle w:val="Compact"/>
+              <w:jc w:val="left"/>
+            </w:pPr>
+            <w:r>
+              <w:t xml:space="preserve">04-24</w:t>
+            </w:r>
+          </w:p>
+        </w:tc>
+        <w:tc>
+          <w:tcPr/>
+          <w:p>
+            <w:pPr>
+              <w:pStyle w:val="Compact"/>
+              <w:jc w:val="left"/>
+            </w:pPr>
+            <w:r>
+              <w:t xml:space="preserve">Fri</w:t>
+            </w:r>
+          </w:p>
+        </w:tc>
+        <w:tc>
+          <w:tcPr/>
+          <w:p>
+            <w:pPr>
+              <w:pStyle w:val="Compact"/>
+              <w:jc w:val="left"/>
+            </w:pPr>
+            <w:r>
+              <w:t xml:space="preserve">Information Criteria</w:t>
+            </w:r>
+          </w:p>
+        </w:tc>
+        <w:tc>
+          <w:tcPr/>
+          <w:p>
+            <w:pPr>
+              <w:pStyle w:val="Compact"/>
             </w:pPr>
           </w:p>
         </w:tc>
@@ -6098,7 +6438,7 @@
               <w:jc w:val="left"/>
             </w:pPr>
             <w:r>
-              <w:t xml:space="preserve">04-13</w:t>
+              <w:t xml:space="preserve">04-27</w:t>
             </w:r>
           </w:p>
         </w:tc>
@@ -6122,37 +6462,37 @@
               <w:jc w:val="left"/>
             </w:pPr>
             <w:r>
-              <w:t xml:space="preserve">Model Comparison as Hypothesis Testing</w:t>
-            </w:r>
-          </w:p>
-        </w:tc>
-        <w:tc>
-          <w:tcPr/>
-          <w:p>
-            <w:pPr>
-              <w:pStyle w:val="Compact"/>
-            </w:pPr>
-          </w:p>
-        </w:tc>
-        <w:tc>
-          <w:tcPr/>
-          <w:p>
-            <w:pPr>
-              <w:pStyle w:val="Compact"/>
-            </w:pPr>
-          </w:p>
-        </w:tc>
-      </w:tr>
-      <w:tr>
-        <w:tc>
-          <w:tcPr/>
-          <w:p>
-            <w:pPr>
-              <w:pStyle w:val="Compact"/>
-              <w:jc w:val="left"/>
-            </w:pPr>
-            <w:r>
-              <w:t xml:space="preserve">04-15</w:t>
+              <w:t xml:space="preserve">Value of Information</w:t>
+            </w:r>
+          </w:p>
+        </w:tc>
+        <w:tc>
+          <w:tcPr/>
+          <w:p>
+            <w:pPr>
+              <w:pStyle w:val="Compact"/>
+            </w:pPr>
+          </w:p>
+        </w:tc>
+        <w:tc>
+          <w:tcPr/>
+          <w:p>
+            <w:pPr>
+              <w:pStyle w:val="Compact"/>
+            </w:pPr>
+          </w:p>
+        </w:tc>
+      </w:tr>
+      <w:tr>
+        <w:tc>
+          <w:tcPr/>
+          <w:p>
+            <w:pPr>
+              <w:pStyle w:val="Compact"/>
+              <w:jc w:val="left"/>
+            </w:pPr>
+            <w:r>
+              <w:t xml:space="preserve">04-29</w:t>
             </w:r>
           </w:p>
         </w:tc>
@@ -6176,37 +6516,37 @@
               <w:jc w:val="left"/>
             </w:pPr>
             <w:r>
-              <w:t xml:space="preserve">Entropy and Information</w:t>
-            </w:r>
-          </w:p>
-        </w:tc>
-        <w:tc>
-          <w:tcPr/>
-          <w:p>
-            <w:pPr>
-              <w:pStyle w:val="Compact"/>
-            </w:pPr>
-          </w:p>
-        </w:tc>
-        <w:tc>
-          <w:tcPr/>
-          <w:p>
-            <w:pPr>
-              <w:pStyle w:val="Compact"/>
-            </w:pPr>
-          </w:p>
-        </w:tc>
-      </w:tr>
-      <w:tr>
-        <w:tc>
-          <w:tcPr/>
-          <w:p>
-            <w:pPr>
-              <w:pStyle w:val="Compact"/>
-              <w:jc w:val="left"/>
-            </w:pPr>
-            <w:r>
-              <w:t xml:space="preserve">04-17</w:t>
+              <w:t xml:space="preserve">Design of Experiments</w:t>
+            </w:r>
+          </w:p>
+        </w:tc>
+        <w:tc>
+          <w:tcPr/>
+          <w:p>
+            <w:pPr>
+              <w:pStyle w:val="Compact"/>
+            </w:pPr>
+          </w:p>
+        </w:tc>
+        <w:tc>
+          <w:tcPr/>
+          <w:p>
+            <w:pPr>
+              <w:pStyle w:val="Compact"/>
+            </w:pPr>
+          </w:p>
+        </w:tc>
+      </w:tr>
+      <w:tr>
+        <w:tc>
+          <w:tcPr/>
+          <w:p>
+            <w:pPr>
+              <w:pStyle w:val="Compact"/>
+              <w:jc w:val="left"/>
+            </w:pPr>
+            <w:r>
+              <w:t xml:space="preserve">05-01</w:t>
             </w:r>
           </w:p>
         </w:tc>
@@ -6230,338 +6570,6 @@
               <w:jc w:val="left"/>
             </w:pPr>
             <w:r>
-              <w:t xml:space="preserve">Information Criteria</w:t>
-            </w:r>
-          </w:p>
-        </w:tc>
-        <w:tc>
-          <w:tcPr/>
-          <w:p>
-            <w:pPr>
-              <w:pStyle w:val="Compact"/>
-              <w:jc w:val="left"/>
-            </w:pPr>
-            <w:r>
-              <w:t xml:space="preserve">HW4 Due</w:t>
-            </w:r>
-          </w:p>
-        </w:tc>
-        <w:tc>
-          <w:tcPr/>
-          <w:p>
-            <w:pPr>
-              <w:pStyle w:val="Compact"/>
-            </w:pPr>
-          </w:p>
-        </w:tc>
-      </w:tr>
-      <w:tr>
-        <w:tc>
-          <w:tcPr/>
-          <w:p>
-            <w:pPr>
-              <w:pStyle w:val="Compact"/>
-              <w:jc w:val="left"/>
-            </w:pPr>
-            <w:r>
-              <w:t xml:space="preserve">04-20</w:t>
-            </w:r>
-          </w:p>
-        </w:tc>
-        <w:tc>
-          <w:tcPr/>
-          <w:p>
-            <w:pPr>
-              <w:pStyle w:val="Compact"/>
-              <w:jc w:val="left"/>
-            </w:pPr>
-            <w:r>
-              <w:t xml:space="preserve">Mon</w:t>
-            </w:r>
-          </w:p>
-        </w:tc>
-        <w:tc>
-          <w:tcPr/>
-          <w:p>
-            <w:pPr>
-              <w:pStyle w:val="Compact"/>
-              <w:jc w:val="left"/>
-            </w:pPr>
-            <w:r>
-              <w:t xml:space="preserve">Direct Acyclic Graphs and Probability Models</w:t>
-            </w:r>
-          </w:p>
-        </w:tc>
-        <w:tc>
-          <w:tcPr/>
-          <w:p>
-            <w:pPr>
-              <w:pStyle w:val="Compact"/>
-              <w:jc w:val="left"/>
-            </w:pPr>
-            <w:r>
-              <w:t xml:space="preserve">HW5 Released</w:t>
-            </w:r>
-          </w:p>
-        </w:tc>
-        <w:tc>
-          <w:tcPr/>
-          <w:p>
-            <w:pPr>
-              <w:pStyle w:val="Compact"/>
-            </w:pPr>
-          </w:p>
-        </w:tc>
-      </w:tr>
-      <w:tr>
-        <w:tc>
-          <w:tcPr/>
-          <w:p>
-            <w:pPr>
-              <w:pStyle w:val="Compact"/>
-              <w:jc w:val="left"/>
-            </w:pPr>
-            <w:r>
-              <w:t xml:space="preserve">04-22</w:t>
-            </w:r>
-          </w:p>
-        </w:tc>
-        <w:tc>
-          <w:tcPr/>
-          <w:p>
-            <w:pPr>
-              <w:pStyle w:val="Compact"/>
-              <w:jc w:val="left"/>
-            </w:pPr>
-            <w:r>
-              <w:t xml:space="preserve">Wed</w:t>
-            </w:r>
-          </w:p>
-        </w:tc>
-        <w:tc>
-          <w:tcPr/>
-          <w:p>
-            <w:pPr>
-              <w:pStyle w:val="Compact"/>
-              <w:jc w:val="left"/>
-            </w:pPr>
-            <w:r>
-              <w:t xml:space="preserve">Confounds</w:t>
-            </w:r>
-          </w:p>
-        </w:tc>
-        <w:tc>
-          <w:tcPr/>
-          <w:p>
-            <w:pPr>
-              <w:pStyle w:val="Compact"/>
-            </w:pPr>
-          </w:p>
-        </w:tc>
-        <w:tc>
-          <w:tcPr/>
-          <w:p>
-            <w:pPr>
-              <w:pStyle w:val="Compact"/>
-            </w:pPr>
-          </w:p>
-        </w:tc>
-      </w:tr>
-      <w:tr>
-        <w:tc>
-          <w:tcPr/>
-          <w:p>
-            <w:pPr>
-              <w:pStyle w:val="Compact"/>
-              <w:jc w:val="left"/>
-            </w:pPr>
-            <w:r>
-              <w:t xml:space="preserve">04-24</w:t>
-            </w:r>
-          </w:p>
-        </w:tc>
-        <w:tc>
-          <w:tcPr/>
-          <w:p>
-            <w:pPr>
-              <w:pStyle w:val="Compact"/>
-              <w:jc w:val="left"/>
-            </w:pPr>
-            <w:r>
-              <w:t xml:space="preserve">Fri</w:t>
-            </w:r>
-          </w:p>
-        </w:tc>
-        <w:tc>
-          <w:tcPr/>
-          <w:p>
-            <w:pPr>
-              <w:pStyle w:val="Compact"/>
-              <w:jc w:val="left"/>
-            </w:pPr>
-            <w:r>
-              <w:t xml:space="preserve">Lab: DAGs</w:t>
-            </w:r>
-          </w:p>
-        </w:tc>
-        <w:tc>
-          <w:tcPr/>
-          <w:p>
-            <w:pPr>
-              <w:pStyle w:val="Compact"/>
-            </w:pPr>
-          </w:p>
-        </w:tc>
-        <w:tc>
-          <w:tcPr/>
-          <w:p>
-            <w:pPr>
-              <w:pStyle w:val="Compact"/>
-            </w:pPr>
-          </w:p>
-        </w:tc>
-      </w:tr>
-      <w:tr>
-        <w:tc>
-          <w:tcPr/>
-          <w:p>
-            <w:pPr>
-              <w:pStyle w:val="Compact"/>
-              <w:jc w:val="left"/>
-            </w:pPr>
-            <w:r>
-              <w:t xml:space="preserve">04-27</w:t>
-            </w:r>
-          </w:p>
-        </w:tc>
-        <w:tc>
-          <w:tcPr/>
-          <w:p>
-            <w:pPr>
-              <w:pStyle w:val="Compact"/>
-              <w:jc w:val="left"/>
-            </w:pPr>
-            <w:r>
-              <w:t xml:space="preserve">Mon</w:t>
-            </w:r>
-          </w:p>
-        </w:tc>
-        <w:tc>
-          <w:tcPr/>
-          <w:p>
-            <w:pPr>
-              <w:pStyle w:val="Compact"/>
-              <w:jc w:val="left"/>
-            </w:pPr>
-            <w:r>
-              <w:t xml:space="preserve">Value of Information</w:t>
-            </w:r>
-          </w:p>
-        </w:tc>
-        <w:tc>
-          <w:tcPr/>
-          <w:p>
-            <w:pPr>
-              <w:pStyle w:val="Compact"/>
-            </w:pPr>
-          </w:p>
-        </w:tc>
-        <w:tc>
-          <w:tcPr/>
-          <w:p>
-            <w:pPr>
-              <w:pStyle w:val="Compact"/>
-            </w:pPr>
-          </w:p>
-        </w:tc>
-      </w:tr>
-      <w:tr>
-        <w:tc>
-          <w:tcPr/>
-          <w:p>
-            <w:pPr>
-              <w:pStyle w:val="Compact"/>
-              <w:jc w:val="left"/>
-            </w:pPr>
-            <w:r>
-              <w:t xml:space="preserve">04-29</w:t>
-            </w:r>
-          </w:p>
-        </w:tc>
-        <w:tc>
-          <w:tcPr/>
-          <w:p>
-            <w:pPr>
-              <w:pStyle w:val="Compact"/>
-              <w:jc w:val="left"/>
-            </w:pPr>
-            <w:r>
-              <w:t xml:space="preserve">Wed</w:t>
-            </w:r>
-          </w:p>
-        </w:tc>
-        <w:tc>
-          <w:tcPr/>
-          <w:p>
-            <w:pPr>
-              <w:pStyle w:val="Compact"/>
-              <w:jc w:val="left"/>
-            </w:pPr>
-            <w:r>
-              <w:t xml:space="preserve">Design of Experiments</w:t>
-            </w:r>
-          </w:p>
-        </w:tc>
-        <w:tc>
-          <w:tcPr/>
-          <w:p>
-            <w:pPr>
-              <w:pStyle w:val="Compact"/>
-            </w:pPr>
-          </w:p>
-        </w:tc>
-        <w:tc>
-          <w:tcPr/>
-          <w:p>
-            <w:pPr>
-              <w:pStyle w:val="Compact"/>
-            </w:pPr>
-          </w:p>
-        </w:tc>
-      </w:tr>
-      <w:tr>
-        <w:tc>
-          <w:tcPr/>
-          <w:p>
-            <w:pPr>
-              <w:pStyle w:val="Compact"/>
-              <w:jc w:val="left"/>
-            </w:pPr>
-            <w:r>
-              <w:t xml:space="preserve">05-01</w:t>
-            </w:r>
-          </w:p>
-        </w:tc>
-        <w:tc>
-          <w:tcPr/>
-          <w:p>
-            <w:pPr>
-              <w:pStyle w:val="Compact"/>
-              <w:jc w:val="left"/>
-            </w:pPr>
-            <w:r>
-              <w:t xml:space="preserve">Fri</w:t>
-            </w:r>
-          </w:p>
-        </w:tc>
-        <w:tc>
-          <w:tcPr/>
-          <w:p>
-            <w:pPr>
-              <w:pStyle w:val="Compact"/>
-              <w:jc w:val="left"/>
-            </w:pPr>
-            <w:r>
               <w:t xml:space="preserve">Prelim 2</w:t>
             </w:r>
           </w:p>
@@ -6574,7 +6582,7 @@
               <w:jc w:val="left"/>
             </w:pPr>
             <w:r>
-              <w:t xml:space="preserve">HW5 Due</w:t>
+              <w:t xml:space="preserve">HW6 Due</w:t>
             </w:r>
           </w:p>
         </w:tc>

</xml_diff>